<commit_message>
adding socials to cv
</commit_message>
<xml_diff>
--- a/cv_content/reference.docx
+++ b/cv_content/reference.docx
@@ -4,8 +4,41 @@
   <w:body>
     <w:p>
       <w:pPr>
-        <w:pStyle w:val="Heading3"/>
-      </w:pPr>
+        <w:pStyle w:val="Title"/>
+      </w:pPr>
+      <w:r>
+        <w:t>Liam Bennett</w:t>
+      </w:r>
+    </w:p>
+    <w:p>
+      <w:pPr>
+        <w:pStyle w:val="FirstParagraph"/>
+      </w:pPr>
+      <w:r>
+        <w:t xml:space="preserve">Email: </w:t>
+      </w:r>
+      <w:hyperlink r:id="rId7">
+        <w:r>
+          <w:rPr>
+            <w:rStyle w:val="Hyperlink"/>
+            <w:color w:val="000000" w:themeColor="text1"/>
+          </w:rPr>
+          <w:t>liamjbennett@gmail.com</w:t>
+        </w:r>
+      </w:hyperlink>
+      <w:r>
+        <w:br/>
+        <w:t xml:space="preserve">LinkedIn: </w:t>
+      </w:r>
+      <w:hyperlink r:id="rId8">
+        <w:r>
+          <w:rPr>
+            <w:rStyle w:val="Hyperlink"/>
+            <w:color w:val="000000" w:themeColor="text1"/>
+          </w:rPr>
+          <w:t>https://www.linkedin.com/in/liam-bennett-77415821/</w:t>
+        </w:r>
+      </w:hyperlink>
     </w:p>
     <w:sectPr>
       <w:pgSz w:w="12240" w:h="15840"/>
@@ -57,6 +90,191 @@
 <file path=word/numbering.xml><?xml version="1.0" encoding="utf-8"?>
 <w:numbering xmlns:wpc="http://schemas.microsoft.com/office/word/2010/wordprocessingCanvas" xmlns:cx="http://schemas.microsoft.com/office/drawing/2014/chartex" xmlns:cx1="http://schemas.microsoft.com/office/drawing/2015/9/8/chartex" xmlns:cx2="http://schemas.microsoft.com/office/drawing/2015/10/21/chartex" xmlns:cx3="http://schemas.microsoft.com/office/drawing/2016/5/9/chartex" xmlns:cx4="http://schemas.microsoft.com/office/drawing/2016/5/10/chartex" xmlns:cx5="http://schemas.microsoft.com/office/drawing/2016/5/11/chartex" xmlns:cx6="http://schemas.microsoft.com/office/drawing/2016/5/12/chartex" xmlns:cx7="http://schemas.microsoft.com/office/drawing/2016/5/13/chartex" xmlns:cx8="http://schemas.microsoft.com/office/drawing/2016/5/14/chartex" xmlns:mc="http://schemas.openxmlformats.org/markup-compatibility/2006" xmlns:aink="http://schemas.microsoft.com/office/drawing/2016/ink" xmlns:am3d="http://schemas.microsoft.com/office/drawing/2017/model3d" xmlns:o="urn:schemas-microsoft-com:office:office" xmlns:oel="http://schemas.microsoft.com/office/2019/extlst" xmlns:r="http://schemas.openxmlformats.org/officeDocument/2006/relationships" xmlns:m="http://schemas.openxmlformats.org/officeDocument/2006/math" xmlns:v="urn:schemas-microsoft-com:vml" xmlns:wp14="http://schemas.microsoft.com/office/word/2010/wordprocessingDrawing" xmlns:wp="http://schemas.openxmlformats.org/drawingml/2006/wordprocessingDrawing" xmlns:w10="urn:schemas-microsoft-com:office:word" xmlns:w="http://schemas.openxmlformats.org/wordprocessingml/2006/main" xmlns:w14="http://schemas.microsoft.com/office/word/2010/wordml" xmlns:w15="http://schemas.microsoft.com/office/word/2012/wordml" xmlns:w16cex="http://schemas.microsoft.com/office/word/2018/wordml/cex" xmlns:w16cid="http://schemas.microsoft.com/office/word/2016/wordml/cid" xmlns:w16="http://schemas.microsoft.com/office/word/2018/wordml" xmlns:w16sdtdh="http://schemas.microsoft.com/office/word/2020/wordml/sdtdatahash" xmlns:w16se="http://schemas.microsoft.com/office/word/2015/wordml/symex" xmlns:wpg="http://schemas.microsoft.com/office/word/2010/wordprocessingGroup" xmlns:wpi="http://schemas.microsoft.com/office/word/2010/wordprocessingInk" xmlns:wne="http://schemas.microsoft.com/office/word/2006/wordml" xmlns:wps="http://schemas.microsoft.com/office/word/2010/wordprocessingShape" mc:Ignorable="w14 w15 w16se w16cid w16 w16cex w16sdtdh wp14">
   <w:abstractNum w:abstractNumId="0" w15:restartNumberingAfterBreak="0">
+    <w:nsid w:val="FFFFFF7C"/>
+    <w:multiLevelType w:val="singleLevel"/>
+    <w:tmpl w:val="504AAF4A"/>
+    <w:lvl w:ilvl="0">
+      <w:start w:val="1"/>
+      <w:numFmt w:val="decimal"/>
+      <w:lvlText w:val="%1."/>
+      <w:lvlJc w:val="left"/>
+      <w:pPr>
+        <w:tabs>
+          <w:tab w:val="num" w:pos="1492"/>
+        </w:tabs>
+        <w:ind w:left="1492" w:hanging="360"/>
+      </w:pPr>
+    </w:lvl>
+  </w:abstractNum>
+  <w:abstractNum w:abstractNumId="1" w15:restartNumberingAfterBreak="0">
+    <w:nsid w:val="FFFFFF7D"/>
+    <w:multiLevelType w:val="singleLevel"/>
+    <w:tmpl w:val="9EF21FAA"/>
+    <w:lvl w:ilvl="0">
+      <w:start w:val="1"/>
+      <w:numFmt w:val="decimal"/>
+      <w:lvlText w:val="%1."/>
+      <w:lvlJc w:val="left"/>
+      <w:pPr>
+        <w:tabs>
+          <w:tab w:val="num" w:pos="1209"/>
+        </w:tabs>
+        <w:ind w:left="1209" w:hanging="360"/>
+      </w:pPr>
+    </w:lvl>
+  </w:abstractNum>
+  <w:abstractNum w:abstractNumId="2" w15:restartNumberingAfterBreak="0">
+    <w:nsid w:val="FFFFFF7E"/>
+    <w:multiLevelType w:val="singleLevel"/>
+    <w:tmpl w:val="1B28336A"/>
+    <w:lvl w:ilvl="0">
+      <w:start w:val="1"/>
+      <w:numFmt w:val="decimal"/>
+      <w:lvlText w:val="%1."/>
+      <w:lvlJc w:val="left"/>
+      <w:pPr>
+        <w:tabs>
+          <w:tab w:val="num" w:pos="926"/>
+        </w:tabs>
+        <w:ind w:left="926" w:hanging="360"/>
+      </w:pPr>
+    </w:lvl>
+  </w:abstractNum>
+  <w:abstractNum w:abstractNumId="3" w15:restartNumberingAfterBreak="0">
+    <w:nsid w:val="FFFFFF7F"/>
+    <w:multiLevelType w:val="singleLevel"/>
+    <w:tmpl w:val="2C286CEC"/>
+    <w:lvl w:ilvl="0">
+      <w:start w:val="1"/>
+      <w:numFmt w:val="decimal"/>
+      <w:lvlText w:val="%1."/>
+      <w:lvlJc w:val="left"/>
+      <w:pPr>
+        <w:tabs>
+          <w:tab w:val="num" w:pos="643"/>
+        </w:tabs>
+        <w:ind w:left="643" w:hanging="360"/>
+      </w:pPr>
+    </w:lvl>
+  </w:abstractNum>
+  <w:abstractNum w:abstractNumId="4" w15:restartNumberingAfterBreak="0">
+    <w:nsid w:val="FFFFFF80"/>
+    <w:multiLevelType w:val="singleLevel"/>
+    <w:tmpl w:val="BD642F98"/>
+    <w:lvl w:ilvl="0">
+      <w:start w:val="1"/>
+      <w:numFmt w:val="bullet"/>
+      <w:lvlText w:val=""/>
+      <w:lvlJc w:val="left"/>
+      <w:pPr>
+        <w:tabs>
+          <w:tab w:val="num" w:pos="1492"/>
+        </w:tabs>
+        <w:ind w:left="1492" w:hanging="360"/>
+      </w:pPr>
+      <w:rPr>
+        <w:rFonts w:ascii="Symbol" w:hAnsi="Symbol" w:hint="default"/>
+      </w:rPr>
+    </w:lvl>
+  </w:abstractNum>
+  <w:abstractNum w:abstractNumId="5" w15:restartNumberingAfterBreak="0">
+    <w:nsid w:val="FFFFFF81"/>
+    <w:multiLevelType w:val="singleLevel"/>
+    <w:tmpl w:val="B1EC1DDA"/>
+    <w:lvl w:ilvl="0">
+      <w:start w:val="1"/>
+      <w:numFmt w:val="bullet"/>
+      <w:lvlText w:val=""/>
+      <w:lvlJc w:val="left"/>
+      <w:pPr>
+        <w:tabs>
+          <w:tab w:val="num" w:pos="1209"/>
+        </w:tabs>
+        <w:ind w:left="1209" w:hanging="360"/>
+      </w:pPr>
+      <w:rPr>
+        <w:rFonts w:ascii="Symbol" w:hAnsi="Symbol" w:hint="default"/>
+      </w:rPr>
+    </w:lvl>
+  </w:abstractNum>
+  <w:abstractNum w:abstractNumId="6" w15:restartNumberingAfterBreak="0">
+    <w:nsid w:val="FFFFFF82"/>
+    <w:multiLevelType w:val="singleLevel"/>
+    <w:tmpl w:val="9E5A4E00"/>
+    <w:lvl w:ilvl="0">
+      <w:start w:val="1"/>
+      <w:numFmt w:val="bullet"/>
+      <w:lvlText w:val=""/>
+      <w:lvlJc w:val="left"/>
+      <w:pPr>
+        <w:tabs>
+          <w:tab w:val="num" w:pos="926"/>
+        </w:tabs>
+        <w:ind w:left="926" w:hanging="360"/>
+      </w:pPr>
+      <w:rPr>
+        <w:rFonts w:ascii="Symbol" w:hAnsi="Symbol" w:hint="default"/>
+      </w:rPr>
+    </w:lvl>
+  </w:abstractNum>
+  <w:abstractNum w:abstractNumId="7" w15:restartNumberingAfterBreak="0">
+    <w:nsid w:val="FFFFFF83"/>
+    <w:multiLevelType w:val="singleLevel"/>
+    <w:tmpl w:val="3F620FD0"/>
+    <w:lvl w:ilvl="0">
+      <w:start w:val="1"/>
+      <w:numFmt w:val="bullet"/>
+      <w:lvlText w:val=""/>
+      <w:lvlJc w:val="left"/>
+      <w:pPr>
+        <w:tabs>
+          <w:tab w:val="num" w:pos="643"/>
+        </w:tabs>
+        <w:ind w:left="643" w:hanging="360"/>
+      </w:pPr>
+      <w:rPr>
+        <w:rFonts w:ascii="Symbol" w:hAnsi="Symbol" w:hint="default"/>
+      </w:rPr>
+    </w:lvl>
+  </w:abstractNum>
+  <w:abstractNum w:abstractNumId="8" w15:restartNumberingAfterBreak="0">
+    <w:nsid w:val="FFFFFF88"/>
+    <w:multiLevelType w:val="singleLevel"/>
+    <w:tmpl w:val="40125F84"/>
+    <w:lvl w:ilvl="0">
+      <w:start w:val="1"/>
+      <w:numFmt w:val="decimal"/>
+      <w:lvlText w:val="%1."/>
+      <w:lvlJc w:val="left"/>
+      <w:pPr>
+        <w:tabs>
+          <w:tab w:val="num" w:pos="360"/>
+        </w:tabs>
+        <w:ind w:left="360" w:hanging="360"/>
+      </w:pPr>
+    </w:lvl>
+  </w:abstractNum>
+  <w:abstractNum w:abstractNumId="9" w15:restartNumberingAfterBreak="0">
+    <w:nsid w:val="FFFFFF89"/>
+    <w:multiLevelType w:val="singleLevel"/>
+    <w:tmpl w:val="A914DFD0"/>
+    <w:lvl w:ilvl="0">
+      <w:start w:val="1"/>
+      <w:numFmt w:val="bullet"/>
+      <w:lvlText w:val=""/>
+      <w:lvlJc w:val="left"/>
+      <w:pPr>
+        <w:tabs>
+          <w:tab w:val="num" w:pos="360"/>
+        </w:tabs>
+        <w:ind w:left="360" w:hanging="360"/>
+      </w:pPr>
+      <w:rPr>
+        <w:rFonts w:ascii="Symbol" w:hAnsi="Symbol" w:hint="default"/>
+      </w:rPr>
+    </w:lvl>
+  </w:abstractNum>
+  <w:abstractNum w:abstractNumId="10" w15:restartNumberingAfterBreak="0">
     <w:nsid w:val="0000A990"/>
     <w:multiLevelType w:val="multilevel"/>
     <w:tmpl w:val="BF666246"/>
@@ -133,7 +351,7 @@
       </w:pPr>
     </w:lvl>
   </w:abstractNum>
-  <w:abstractNum w:abstractNumId="1" w15:restartNumberingAfterBreak="0">
+  <w:abstractNum w:abstractNumId="11" w15:restartNumberingAfterBreak="0">
     <w:nsid w:val="0000A991"/>
     <w:multiLevelType w:val="multilevel"/>
     <w:tmpl w:val="A7840D68"/>
@@ -211,10 +429,160 @@
     </w:lvl>
   </w:abstractNum>
   <w:num w:numId="1" w16cid:durableId="48040922">
+    <w:abstractNumId w:val="10"/>
+  </w:num>
+  <w:num w:numId="2" w16cid:durableId="1135290885">
+    <w:abstractNumId w:val="11"/>
+  </w:num>
+  <w:num w:numId="3" w16cid:durableId="1782602515">
     <w:abstractNumId w:val="0"/>
   </w:num>
-  <w:num w:numId="2" w16cid:durableId="1135290885">
+  <w:num w:numId="4" w16cid:durableId="883449133">
     <w:abstractNumId w:val="1"/>
+  </w:num>
+  <w:num w:numId="5" w16cid:durableId="1311055093">
+    <w:abstractNumId w:val="2"/>
+  </w:num>
+  <w:num w:numId="6" w16cid:durableId="389227823">
+    <w:abstractNumId w:val="3"/>
+  </w:num>
+  <w:num w:numId="7" w16cid:durableId="972248774">
+    <w:abstractNumId w:val="8"/>
+  </w:num>
+  <w:num w:numId="8" w16cid:durableId="518473638">
+    <w:abstractNumId w:val="4"/>
+  </w:num>
+  <w:num w:numId="9" w16cid:durableId="231893766">
+    <w:abstractNumId w:val="5"/>
+  </w:num>
+  <w:num w:numId="10" w16cid:durableId="1249579729">
+    <w:abstractNumId w:val="6"/>
+  </w:num>
+  <w:num w:numId="11" w16cid:durableId="860826730">
+    <w:abstractNumId w:val="7"/>
+  </w:num>
+  <w:num w:numId="12" w16cid:durableId="444738282">
+    <w:abstractNumId w:val="9"/>
+  </w:num>
+  <w:num w:numId="13" w16cid:durableId="23017248">
+    <w:abstractNumId w:val="0"/>
+  </w:num>
+  <w:num w:numId="14" w16cid:durableId="1401905162">
+    <w:abstractNumId w:val="1"/>
+  </w:num>
+  <w:num w:numId="15" w16cid:durableId="310476741">
+    <w:abstractNumId w:val="2"/>
+  </w:num>
+  <w:num w:numId="16" w16cid:durableId="1571426870">
+    <w:abstractNumId w:val="3"/>
+  </w:num>
+  <w:num w:numId="17" w16cid:durableId="1257708074">
+    <w:abstractNumId w:val="8"/>
+  </w:num>
+  <w:num w:numId="18" w16cid:durableId="20978530">
+    <w:abstractNumId w:val="4"/>
+  </w:num>
+  <w:num w:numId="19" w16cid:durableId="1069032817">
+    <w:abstractNumId w:val="5"/>
+  </w:num>
+  <w:num w:numId="20" w16cid:durableId="1063138295">
+    <w:abstractNumId w:val="6"/>
+  </w:num>
+  <w:num w:numId="21" w16cid:durableId="1254046329">
+    <w:abstractNumId w:val="7"/>
+  </w:num>
+  <w:num w:numId="22" w16cid:durableId="676540899">
+    <w:abstractNumId w:val="9"/>
+  </w:num>
+  <w:num w:numId="23" w16cid:durableId="1887063837">
+    <w:abstractNumId w:val="0"/>
+  </w:num>
+  <w:num w:numId="24" w16cid:durableId="1591350426">
+    <w:abstractNumId w:val="1"/>
+  </w:num>
+  <w:num w:numId="25" w16cid:durableId="613749869">
+    <w:abstractNumId w:val="2"/>
+  </w:num>
+  <w:num w:numId="26" w16cid:durableId="1198005319">
+    <w:abstractNumId w:val="3"/>
+  </w:num>
+  <w:num w:numId="27" w16cid:durableId="1177572688">
+    <w:abstractNumId w:val="8"/>
+  </w:num>
+  <w:num w:numId="28" w16cid:durableId="1685352428">
+    <w:abstractNumId w:val="4"/>
+  </w:num>
+  <w:num w:numId="29" w16cid:durableId="1106537636">
+    <w:abstractNumId w:val="5"/>
+  </w:num>
+  <w:num w:numId="30" w16cid:durableId="514618444">
+    <w:abstractNumId w:val="6"/>
+  </w:num>
+  <w:num w:numId="31" w16cid:durableId="656110081">
+    <w:abstractNumId w:val="7"/>
+  </w:num>
+  <w:num w:numId="32" w16cid:durableId="1244799918">
+    <w:abstractNumId w:val="9"/>
+  </w:num>
+  <w:num w:numId="33" w16cid:durableId="794952075">
+    <w:abstractNumId w:val="0"/>
+  </w:num>
+  <w:num w:numId="34" w16cid:durableId="879827972">
+    <w:abstractNumId w:val="1"/>
+  </w:num>
+  <w:num w:numId="35" w16cid:durableId="399720168">
+    <w:abstractNumId w:val="2"/>
+  </w:num>
+  <w:num w:numId="36" w16cid:durableId="2075853670">
+    <w:abstractNumId w:val="3"/>
+  </w:num>
+  <w:num w:numId="37" w16cid:durableId="1596280777">
+    <w:abstractNumId w:val="8"/>
+  </w:num>
+  <w:num w:numId="38" w16cid:durableId="2141916012">
+    <w:abstractNumId w:val="4"/>
+  </w:num>
+  <w:num w:numId="39" w16cid:durableId="1629706722">
+    <w:abstractNumId w:val="5"/>
+  </w:num>
+  <w:num w:numId="40" w16cid:durableId="1177423149">
+    <w:abstractNumId w:val="6"/>
+  </w:num>
+  <w:num w:numId="41" w16cid:durableId="1608151004">
+    <w:abstractNumId w:val="7"/>
+  </w:num>
+  <w:num w:numId="42" w16cid:durableId="1434083049">
+    <w:abstractNumId w:val="9"/>
+  </w:num>
+  <w:num w:numId="43" w16cid:durableId="1759905822">
+    <w:abstractNumId w:val="0"/>
+  </w:num>
+  <w:num w:numId="44" w16cid:durableId="709915127">
+    <w:abstractNumId w:val="1"/>
+  </w:num>
+  <w:num w:numId="45" w16cid:durableId="80444614">
+    <w:abstractNumId w:val="2"/>
+  </w:num>
+  <w:num w:numId="46" w16cid:durableId="278536400">
+    <w:abstractNumId w:val="3"/>
+  </w:num>
+  <w:num w:numId="47" w16cid:durableId="322055191">
+    <w:abstractNumId w:val="8"/>
+  </w:num>
+  <w:num w:numId="48" w16cid:durableId="1806972166">
+    <w:abstractNumId w:val="4"/>
+  </w:num>
+  <w:num w:numId="49" w16cid:durableId="950745250">
+    <w:abstractNumId w:val="5"/>
+  </w:num>
+  <w:num w:numId="50" w16cid:durableId="1019549625">
+    <w:abstractNumId w:val="6"/>
+  </w:num>
+  <w:num w:numId="51" w16cid:durableId="488905036">
+    <w:abstractNumId w:val="7"/>
+  </w:num>
+  <w:num w:numId="52" w16cid:durableId="637221833">
+    <w:abstractNumId w:val="9"/>
   </w:num>
 </w:numbering>
 </file>
@@ -496,25 +864,17 @@
   </w:style>
   <w:style w:type="paragraph" w:styleId="Heading1">
     <w:name w:val="heading 1"/>
-    <w:basedOn w:val="Normal"/>
+    <w:basedOn w:val="Title"/>
     <w:next w:val="BodyText"/>
     <w:uiPriority w:val="9"/>
     <w:qFormat/>
-    <w:rsid w:val="00EC6F1A"/>
-    <w:pPr>
-      <w:keepNext/>
-      <w:keepLines/>
-      <w:spacing w:before="240" w:after="240"/>
-      <w:ind w:left="-425" w:right="-278"/>
-      <w:outlineLvl w:val="0"/>
-    </w:pPr>
-    <w:rPr>
-      <w:rFonts w:eastAsiaTheme="majorEastAsia" w:cstheme="majorBidi"/>
-      <w:b/>
-      <w:bCs/>
-      <w:sz w:val="28"/>
-      <w:szCs w:val="28"/>
-      <w:lang w:val="en-GB"/>
+    <w:rsid w:val="009B01D0"/>
+    <w:pPr>
+      <w:jc w:val="left"/>
+    </w:pPr>
+    <w:rPr>
+      <w:sz w:val="24"/>
+      <w:szCs w:val="24"/>
     </w:rPr>
   </w:style>
   <w:style w:type="paragraph" w:styleId="Heading2">
@@ -524,7 +884,7 @@
     <w:uiPriority w:val="9"/>
     <w:unhideWhenUsed/>
     <w:qFormat/>
-    <w:rsid w:val="00B65281"/>
+    <w:rsid w:val="009B01D0"/>
     <w:pPr>
       <w:keepNext/>
       <w:keepLines/>
@@ -536,8 +896,8 @@
       <w:rFonts w:eastAsiaTheme="majorEastAsia" w:cstheme="majorBidi"/>
       <w:b/>
       <w:bCs/>
-      <w:sz w:val="24"/>
-      <w:szCs w:val="24"/>
+      <w:sz w:val="21"/>
+      <w:szCs w:val="21"/>
       <w:lang w:val="en-GB"/>
     </w:rPr>
   </w:style>
@@ -706,6 +1066,7 @@
   <w:style w:type="paragraph" w:styleId="BodyText">
     <w:name w:val="Body Text"/>
     <w:basedOn w:val="Normal"/>
+    <w:link w:val="BodyTextChar"/>
     <w:qFormat/>
   </w:style>
   <w:style w:type="paragraph" w:customStyle="1" w:styleId="FirstParagraph">
@@ -713,6 +1074,7 @@
     <w:basedOn w:val="BodyText"/>
     <w:next w:val="BodyText"/>
     <w:qFormat/>
+    <w:rsid w:val="006447A4"/>
   </w:style>
   <w:style w:type="paragraph" w:customStyle="1" w:styleId="Compact">
     <w:name w:val="Compact"/>
@@ -727,11 +1089,11 @@
     <w:basedOn w:val="Normal"/>
     <w:next w:val="BodyText"/>
     <w:qFormat/>
-    <w:rsid w:val="00B65281"/>
+    <w:rsid w:val="0083209D"/>
     <w:pPr>
       <w:keepNext/>
       <w:keepLines/>
-      <w:spacing w:before="240" w:after="360"/>
+      <w:spacing w:before="240" w:after="240"/>
       <w:ind w:left="-425" w:right="-278"/>
       <w:jc w:val="center"/>
       <w:outlineLvl w:val="0"/>
@@ -740,8 +1102,8 @@
       <w:rFonts w:eastAsiaTheme="majorEastAsia" w:cstheme="majorBidi"/>
       <w:b/>
       <w:bCs/>
-      <w:sz w:val="32"/>
-      <w:szCs w:val="32"/>
+      <w:sz w:val="28"/>
+      <w:szCs w:val="28"/>
       <w:lang w:val="en-GB"/>
     </w:rPr>
   </w:style>
@@ -1268,6 +1630,26 @@
       <w:ind w:left="720"/>
       <w:contextualSpacing/>
     </w:pPr>
+  </w:style>
+  <w:style w:type="paragraph" w:customStyle="1" w:styleId="Socials">
+    <w:name w:val="Socials"/>
+    <w:basedOn w:val="BodyText"/>
+    <w:rsid w:val="007C6E71"/>
+    <w:pPr>
+      <w:jc w:val="center"/>
+    </w:pPr>
+  </w:style>
+  <w:style w:type="character" w:customStyle="1" w:styleId="BodyTextChar">
+    <w:name w:val="Body Text Char"/>
+    <w:basedOn w:val="DefaultParagraphFont"/>
+    <w:link w:val="BodyText"/>
+    <w:rsid w:val="007C6E71"/>
+    <w:rPr>
+      <w:rFonts w:ascii="Helvetica" w:hAnsi="Helvetica"/>
+      <w:color w:val="000000" w:themeColor="text1"/>
+      <w:sz w:val="16"/>
+      <w:szCs w:val="16"/>
+    </w:rPr>
   </w:style>
 </w:styles>
 </file>

</xml_diff>